<commit_message>
created flowchart for the LockedMe.com project 1
</commit_message>
<xml_diff>
--- a/phase1 project - description.docx
+++ b/phase1 project - description.docx
@@ -26,7 +26,7 @@
           <w:szCs w:val="30"/>
           <w:lang w:eastAsia="en-IN"/>
         </w:rPr>
-        <w:t>Virtual Key for Your Repositories .</w:t>
+        <w:t>Virtual Key for Your Repositories.</w:t>
       </w:r>
     </w:p>
     <w:p>
@@ -167,7 +167,29 @@
           <w:szCs w:val="21"/>
           <w:lang w:eastAsia="en-IN"/>
         </w:rPr>
-        <w:t>Company Lockers Pvt. Ltd. hired you as a Full Stack Developer. They aim to digitize their products and chose LockedMe.com as their first project to start with. You’re asked to develop a prototype of the application. The prototype of the application will be then presented to the relevant stakeholders for the budget approval. Your manager has set up a meeting where you’re asked to present the following in the next 15 working days (3 weeks): </w:t>
+        <w:t xml:space="preserve">Company Lockers </w:t>
+      </w:r>
+      <w:proofErr w:type="spellStart"/>
+      <w:r>
+        <w:rPr>
+          <w:rFonts w:ascii="Helvetica" w:eastAsia="Times New Roman" w:hAnsi="Helvetica" w:cs="Helvetica"/>
+          <w:color w:val="4D575D"/>
+          <w:sz w:val="21"/>
+          <w:szCs w:val="21"/>
+          <w:lang w:eastAsia="en-IN"/>
+        </w:rPr>
+        <w:t>Pvt.</w:t>
+      </w:r>
+      <w:proofErr w:type="spellEnd"/>
+      <w:r>
+        <w:rPr>
+          <w:rFonts w:ascii="Helvetica" w:eastAsia="Times New Roman" w:hAnsi="Helvetica" w:cs="Helvetica"/>
+          <w:color w:val="4D575D"/>
+          <w:sz w:val="21"/>
+          <w:szCs w:val="21"/>
+          <w:lang w:eastAsia="en-IN"/>
+        </w:rPr>
+        <w:t xml:space="preserve"> Ltd. hired you as a Full Stack Developer. They aim to digitize their products and chose LockedMe.com as their first project to start with. You’re asked to develop a prototype of the application. The prototype of the application will be then presented to the relevant stakeholders for the budget approval. Your manager has set up a meeting where you’re asked to present the following in the next 15 working days (3 weeks): </w:t>
       </w:r>
     </w:p>
     <w:p>
@@ -953,7 +975,29 @@
           <w:szCs w:val="21"/>
           <w:lang w:eastAsia="en-IN"/>
         </w:rPr>
-        <w:t>You can add the case sensitivity on the file name in order to ensure that the right file is deleted from the directory list</w:t>
+        <w:t xml:space="preserve">You can add the case sensitivity on the file name </w:t>
+      </w:r>
+      <w:proofErr w:type="gramStart"/>
+      <w:r>
+        <w:rPr>
+          <w:rFonts w:ascii="Helvetica" w:eastAsia="Times New Roman" w:hAnsi="Helvetica" w:cs="Helvetica"/>
+          <w:color w:val="4D575D"/>
+          <w:sz w:val="21"/>
+          <w:szCs w:val="21"/>
+          <w:lang w:eastAsia="en-IN"/>
+        </w:rPr>
+        <w:t>in order to</w:t>
+      </w:r>
+      <w:proofErr w:type="gramEnd"/>
+      <w:r>
+        <w:rPr>
+          <w:rFonts w:ascii="Helvetica" w:eastAsia="Times New Roman" w:hAnsi="Helvetica" w:cs="Helvetica"/>
+          <w:color w:val="4D575D"/>
+          <w:sz w:val="21"/>
+          <w:szCs w:val="21"/>
+          <w:lang w:eastAsia="en-IN"/>
+        </w:rPr>
+        <w:t xml:space="preserve"> ensure that the right file is deleted from the directory list</w:t>
       </w:r>
     </w:p>
     <w:p>
@@ -1491,7 +1535,29 @@
           <w:szCs w:val="21"/>
           <w:lang w:eastAsia="en-IN"/>
         </w:rPr>
-        <w:t>The source code should be pushed to your GitHub repository. You need to document the steps and write the algorithms in it and also save the screenshots of the output. This will be used later for </w:t>
+        <w:t xml:space="preserve">The source code should be pushed to your GitHub repository. You need to document the steps and write the algorithms in it </w:t>
+      </w:r>
+      <w:proofErr w:type="gramStart"/>
+      <w:r>
+        <w:rPr>
+          <w:rFonts w:ascii="Helvetica" w:eastAsia="Times New Roman" w:hAnsi="Helvetica" w:cs="Helvetica"/>
+          <w:color w:val="4D575D"/>
+          <w:sz w:val="21"/>
+          <w:szCs w:val="21"/>
+          <w:lang w:eastAsia="en-IN"/>
+        </w:rPr>
+        <w:t>and also</w:t>
+      </w:r>
+      <w:proofErr w:type="gramEnd"/>
+      <w:r>
+        <w:rPr>
+          <w:rFonts w:ascii="Helvetica" w:eastAsia="Times New Roman" w:hAnsi="Helvetica" w:cs="Helvetica"/>
+          <w:color w:val="4D575D"/>
+          <w:sz w:val="21"/>
+          <w:szCs w:val="21"/>
+          <w:lang w:eastAsia="en-IN"/>
+        </w:rPr>
+        <w:t xml:space="preserve"> save the screenshots of the output. This will be used later for </w:t>
       </w:r>
       <w:r>
         <w:rPr>
@@ -1540,7 +1606,29 @@
           <w:szCs w:val="21"/>
           <w:lang w:eastAsia="en-IN"/>
         </w:rPr>
-        <w:t>The submission of your GitHub repository link is mandatory. In order to track your task, you need to share the link of the repository. You can add a section in your document. </w:t>
+        <w:t xml:space="preserve">The submission of your GitHub repository link is mandatory. </w:t>
+      </w:r>
+      <w:proofErr w:type="gramStart"/>
+      <w:r>
+        <w:rPr>
+          <w:rFonts w:ascii="Helvetica" w:eastAsia="Times New Roman" w:hAnsi="Helvetica" w:cs="Helvetica"/>
+          <w:color w:val="4D575D"/>
+          <w:sz w:val="21"/>
+          <w:szCs w:val="21"/>
+          <w:lang w:eastAsia="en-IN"/>
+        </w:rPr>
+        <w:t>In order to</w:t>
+      </w:r>
+      <w:proofErr w:type="gramEnd"/>
+      <w:r>
+        <w:rPr>
+          <w:rFonts w:ascii="Helvetica" w:eastAsia="Times New Roman" w:hAnsi="Helvetica" w:cs="Helvetica"/>
+          <w:color w:val="4D575D"/>
+          <w:sz w:val="21"/>
+          <w:szCs w:val="21"/>
+          <w:lang w:eastAsia="en-IN"/>
+        </w:rPr>
+        <w:t xml:space="preserve"> track your task, you need to share the link of the repository. You can add a section in your document. </w:t>
       </w:r>
     </w:p>
     <w:p>
@@ -2401,23 +2489,7 @@
   </w:num>
   <w:num w:numId="2" w16cid:durableId="592738771">
     <w:abstractNumId w:val="2"/>
-    <w:lvlOverride w:ilvl="1">
-      <w:lvl w:ilvl="1">
-        <w:numFmt w:val="bullet"/>
-        <w:lvlText w:val=""/>
-        <w:lvlJc w:val="left"/>
-        <w:pPr>
-          <w:tabs>
-            <w:tab w:val="num" w:pos="1440"/>
-          </w:tabs>
-          <w:ind w:left="1440" w:hanging="360"/>
-        </w:pPr>
-        <w:rPr>
-          <w:rFonts w:ascii="Symbol" w:hAnsi="Symbol" w:hint="default"/>
-          <w:sz w:val="20"/>
-        </w:rPr>
-      </w:lvl>
-    </w:lvlOverride>
+    <w:lvlOverride w:ilvl="0"/>
   </w:num>
   <w:num w:numId="3" w16cid:durableId="592738771">
     <w:abstractNumId w:val="2"/>
@@ -2438,46 +2510,14 @@
         </w:rPr>
       </w:lvl>
     </w:lvlOverride>
-    <w:lvlOverride w:ilvl="2">
-      <w:lvl w:ilvl="2">
-        <w:numFmt w:val="bullet"/>
-        <w:lvlText w:val=""/>
-        <w:lvlJc w:val="left"/>
-        <w:pPr>
-          <w:tabs>
-            <w:tab w:val="num" w:pos="2160"/>
-          </w:tabs>
-          <w:ind w:left="2160" w:hanging="360"/>
-        </w:pPr>
-        <w:rPr>
-          <w:rFonts w:ascii="Symbol" w:hAnsi="Symbol" w:hint="default"/>
-          <w:sz w:val="20"/>
-        </w:rPr>
-      </w:lvl>
-    </w:lvlOverride>
+    <w:lvlOverride w:ilvl="0"/>
   </w:num>
   <w:num w:numId="4" w16cid:durableId="413743958">
     <w:abstractNumId w:val="3"/>
   </w:num>
   <w:num w:numId="5" w16cid:durableId="1948073532">
     <w:abstractNumId w:val="3"/>
-    <w:lvlOverride w:ilvl="1">
-      <w:lvl w:ilvl="1">
-        <w:numFmt w:val="bullet"/>
-        <w:lvlText w:val=""/>
-        <w:lvlJc w:val="left"/>
-        <w:pPr>
-          <w:tabs>
-            <w:tab w:val="num" w:pos="1440"/>
-          </w:tabs>
-          <w:ind w:left="1440" w:hanging="360"/>
-        </w:pPr>
-        <w:rPr>
-          <w:rFonts w:ascii="Symbol" w:hAnsi="Symbol" w:hint="default"/>
-          <w:sz w:val="20"/>
-        </w:rPr>
-      </w:lvl>
-    </w:lvlOverride>
+    <w:lvlOverride w:ilvl="0"/>
   </w:num>
   <w:num w:numId="6" w16cid:durableId="1948073532">
     <w:abstractNumId w:val="3"/>
@@ -2498,23 +2538,7 @@
         </w:rPr>
       </w:lvl>
     </w:lvlOverride>
-    <w:lvlOverride w:ilvl="2">
-      <w:lvl w:ilvl="2">
-        <w:numFmt w:val="bullet"/>
-        <w:lvlText w:val=""/>
-        <w:lvlJc w:val="left"/>
-        <w:pPr>
-          <w:tabs>
-            <w:tab w:val="num" w:pos="2160"/>
-          </w:tabs>
-          <w:ind w:left="2160" w:hanging="360"/>
-        </w:pPr>
-        <w:rPr>
-          <w:rFonts w:ascii="Symbol" w:hAnsi="Symbol" w:hint="default"/>
-          <w:sz w:val="20"/>
-        </w:rPr>
-      </w:lvl>
-    </w:lvlOverride>
+    <w:lvlOverride w:ilvl="0"/>
   </w:num>
   <w:num w:numId="7" w16cid:durableId="1163009883">
     <w:abstractNumId w:val="1"/>
@@ -2524,23 +2548,7 @@
   </w:num>
   <w:num w:numId="9" w16cid:durableId="415319988">
     <w:abstractNumId w:val="0"/>
-    <w:lvlOverride w:ilvl="1">
-      <w:lvl w:ilvl="1">
-        <w:numFmt w:val="bullet"/>
-        <w:lvlText w:val=""/>
-        <w:lvlJc w:val="left"/>
-        <w:pPr>
-          <w:tabs>
-            <w:tab w:val="num" w:pos="1440"/>
-          </w:tabs>
-          <w:ind w:left="1440" w:hanging="360"/>
-        </w:pPr>
-        <w:rPr>
-          <w:rFonts w:ascii="Symbol" w:hAnsi="Symbol" w:hint="default"/>
-          <w:sz w:val="20"/>
-        </w:rPr>
-      </w:lvl>
-    </w:lvlOverride>
+    <w:lvlOverride w:ilvl="0"/>
   </w:num>
 </w:numbering>
 </file>

</xml_diff>